<commit_message>
Update Electrical Machine Design.docx
</commit_message>
<xml_diff>
--- a/Progress/Electrical Machine Design/Electrical Machine Design.docx
+++ b/Progress/Electrical Machine Design/Electrical Machine Design.docx
@@ -2814,8 +2814,6 @@
         </w:rPr>
         <w:t>------</w:t>
       </w:r>
-      <w:bookmarkStart w:id="0" w:name="_GoBack"/>
-      <w:bookmarkEnd w:id="0"/>
       <w:r>
         <w:rPr>
           <w:rFonts w:ascii="Calibri" w:eastAsia="Times New Roman" w:hAnsi="Calibri" w:cs="Calibri"/>
@@ -2910,7 +2908,1793 @@
         <w:rPr>
           <w:rFonts w:ascii="Calibri" w:eastAsia="Times New Roman" w:hAnsi="Calibri" w:cs="Calibri"/>
         </w:rPr>
-        <w:t xml:space="preserve">L = 0.0430m </w:t>
+        <w:t>L = 0.0430m</w:t>
+      </w:r>
+    </w:p>
+    <w:p>
+      <w:pPr>
+        <w:pStyle w:val="ListParagraph"/>
+        <w:numPr>
+          <w:ilvl w:val="0"/>
+          <w:numId w:val="6"/>
+        </w:numPr>
+        <w:spacing w:after="0" w:line="240" w:lineRule="auto"/>
+        <w:jc w:val="both"/>
+        <w:rPr>
+          <w:rFonts w:eastAsia="Times New Roman" w:cstheme="minorHAnsi"/>
+          <w:b/>
+          <w:sz w:val="32"/>
+        </w:rPr>
+      </w:pPr>
+      <w:r>
+        <w:rPr>
+          <w:rFonts w:eastAsia="Times New Roman" w:cstheme="minorHAnsi"/>
+          <w:b/>
+          <w:sz w:val="32"/>
+        </w:rPr>
+        <w:lastRenderedPageBreak/>
+        <w:t>The inner dimensions of the former field coil of a DC Generator are 150mm * 250mm. The former is 2.5mm thick. Calculate the heat conducted across the former from winding to core if there is an air space 1mm wide between the former and the pole core. The thermal conductivities of former and air are 0.166 and 0.05W/m-</w:t>
+      </w:r>
+      <m:oMath>
+        <m:sSup>
+          <m:sSupPr>
+            <m:ctrlPr>
+              <w:rPr>
+                <w:rFonts w:ascii="Cambria Math" w:eastAsia="Times New Roman" w:hAnsi="Cambria Math" w:cstheme="minorHAnsi"/>
+                <w:b/>
+                <w:sz w:val="32"/>
+              </w:rPr>
+            </m:ctrlPr>
+          </m:sSupPr>
+          <m:e>
+            <m:r>
+              <m:rPr>
+                <m:sty m:val="b"/>
+              </m:rPr>
+              <w:rPr>
+                <w:rFonts w:ascii="Cambria Math" w:eastAsia="Times New Roman" w:hAnsi="Cambria Math" w:cstheme="minorHAnsi"/>
+                <w:sz w:val="32"/>
+              </w:rPr>
+              <m:t>C</m:t>
+            </m:r>
+          </m:e>
+          <m:sup>
+            <m:r>
+              <m:rPr>
+                <m:sty m:val="b"/>
+              </m:rPr>
+              <w:rPr>
+                <w:rFonts w:ascii="Cambria Math" w:eastAsia="Times New Roman" w:hAnsi="Cambria Math" w:cstheme="minorHAnsi"/>
+                <w:sz w:val="32"/>
+              </w:rPr>
+              <m:t>°</m:t>
+            </m:r>
+          </m:sup>
+        </m:sSup>
+      </m:oMath>
+      <w:r>
+        <w:rPr>
+          <w:rFonts w:eastAsia="Times New Roman" w:cstheme="minorHAnsi"/>
+          <w:b/>
+          <w:sz w:val="32"/>
+        </w:rPr>
+        <w:t xml:space="preserve"> , respectively. The winding height is 200mm and the temperature rise is 40</w:t>
+      </w:r>
+      <m:oMath>
+        <m:r>
+          <m:rPr>
+            <m:sty m:val="b"/>
+          </m:rPr>
+          <w:rPr>
+            <w:rFonts w:ascii="Cambria Math" w:eastAsia="Times New Roman" w:hAnsi="Cambria Math" w:cstheme="minorHAnsi"/>
+            <w:sz w:val="32"/>
+          </w:rPr>
+          <m:t>°</m:t>
+        </m:r>
+        <m:r>
+          <m:rPr>
+            <m:sty m:val="bi"/>
+          </m:rPr>
+          <w:rPr>
+            <w:rFonts w:ascii="Cambria Math" w:eastAsia="Times New Roman" w:hAnsi="Cambria Math" w:cstheme="minorHAnsi"/>
+            <w:sz w:val="32"/>
+          </w:rPr>
+          <m:t>C</m:t>
+        </m:r>
+      </m:oMath>
+      <w:r>
+        <w:rPr>
+          <w:rFonts w:eastAsia="Times New Roman" w:cstheme="minorHAnsi"/>
+          <w:b/>
+          <w:sz w:val="32"/>
+        </w:rPr>
+        <w:t xml:space="preserve"> .</w:t>
+      </w:r>
+    </w:p>
+    <w:p>
+      <w:pPr>
+        <w:spacing w:after="0" w:line="240" w:lineRule="auto"/>
+        <w:ind w:left="360"/>
+        <w:rPr>
+          <w:rFonts w:ascii="Calibri" w:eastAsia="Times New Roman" w:hAnsi="Calibri" w:cs="Calibri"/>
+          <w:b/>
+        </w:rPr>
+      </w:pPr>
+      <w:r>
+        <w:rPr>
+          <w:rFonts w:ascii="Calibri" w:eastAsia="Times New Roman" w:hAnsi="Calibri" w:cs="Calibri"/>
+          <w:b/>
+          <w:sz w:val="32"/>
+        </w:rPr>
+        <w:t>Solution:</w:t>
+      </w:r>
+    </w:p>
+    <w:p>
+      <w:pPr>
+        <w:spacing w:after="0" w:line="240" w:lineRule="auto"/>
+        <w:ind w:left="360"/>
+        <w:rPr>
+          <w:rFonts w:ascii="Calibri" w:eastAsia="Times New Roman" w:hAnsi="Calibri" w:cs="Calibri"/>
+        </w:rPr>
+      </w:pPr>
+      <w:r>
+        <w:rPr>
+          <w:rFonts w:ascii="Calibri" w:eastAsia="Times New Roman" w:hAnsi="Calibri" w:cs="Calibri"/>
+        </w:rPr>
+        <w:t xml:space="preserve">Thickness of field coil, </w:t>
+      </w:r>
+      <m:oMath>
+        <m:sSub>
+          <m:sSubPr>
+            <m:ctrlPr>
+              <w:rPr>
+                <w:rFonts w:ascii="Cambria Math" w:eastAsia="Times New Roman" w:hAnsi="Cambria Math" w:cs="Calibri"/>
+              </w:rPr>
+            </m:ctrlPr>
+          </m:sSubPr>
+          <m:e>
+            <m:r>
+              <m:rPr>
+                <m:sty m:val="p"/>
+              </m:rPr>
+              <w:rPr>
+                <w:rFonts w:ascii="Cambria Math" w:eastAsia="Times New Roman" w:hAnsi="Cambria Math" w:cs="Calibri"/>
+              </w:rPr>
+              <m:t>t</m:t>
+            </m:r>
+          </m:e>
+          <m:sub>
+            <m:r>
+              <m:rPr>
+                <m:sty m:val="p"/>
+              </m:rPr>
+              <w:rPr>
+                <w:rFonts w:ascii="Cambria Math" w:eastAsia="Times New Roman" w:hAnsi="Cambria Math" w:cs="Calibri"/>
+              </w:rPr>
+              <m:t>f</m:t>
+            </m:r>
+          </m:sub>
+        </m:sSub>
+        <m:r>
+          <m:rPr>
+            <m:sty m:val="p"/>
+          </m:rPr>
+          <w:rPr>
+            <w:rFonts w:ascii="Cambria Math" w:eastAsia="Times New Roman" w:hAnsi="Cambria Math" w:cs="Calibri"/>
+          </w:rPr>
+          <m:t> </m:t>
+        </m:r>
+      </m:oMath>
+      <w:r>
+        <w:rPr>
+          <w:rFonts w:ascii="Calibri" w:eastAsia="Times New Roman" w:hAnsi="Calibri" w:cs="Calibri"/>
+        </w:rPr>
+        <w:t>= 2.5mm</w:t>
+      </w:r>
+    </w:p>
+    <w:p>
+      <w:pPr>
+        <w:spacing w:after="0" w:line="240" w:lineRule="auto"/>
+        <w:ind w:left="360"/>
+        <w:rPr>
+          <w:rFonts w:ascii="Calibri" w:eastAsia="Times New Roman" w:hAnsi="Calibri" w:cs="Calibri"/>
+        </w:rPr>
+      </w:pPr>
+      <w:r>
+        <w:rPr>
+          <w:rFonts w:ascii="Calibri" w:eastAsia="Times New Roman" w:hAnsi="Calibri" w:cs="Calibri"/>
+        </w:rPr>
+        <w:t xml:space="preserve">Thickness of air space, </w:t>
+      </w:r>
+      <m:oMath>
+        <m:sSub>
+          <m:sSubPr>
+            <m:ctrlPr>
+              <w:rPr>
+                <w:rFonts w:ascii="Cambria Math" w:eastAsia="Times New Roman" w:hAnsi="Cambria Math" w:cs="Calibri"/>
+              </w:rPr>
+            </m:ctrlPr>
+          </m:sSubPr>
+          <m:e>
+            <m:r>
+              <m:rPr>
+                <m:sty m:val="p"/>
+              </m:rPr>
+              <w:rPr>
+                <w:rFonts w:ascii="Cambria Math" w:eastAsia="Times New Roman" w:hAnsi="Cambria Math" w:cs="Calibri"/>
+              </w:rPr>
+              <m:t>t</m:t>
+            </m:r>
+          </m:e>
+          <m:sub>
+            <m:r>
+              <m:rPr>
+                <m:sty m:val="p"/>
+              </m:rPr>
+              <w:rPr>
+                <w:rFonts w:ascii="Cambria Math" w:eastAsia="Times New Roman" w:hAnsi="Cambria Math" w:cs="Calibri"/>
+              </w:rPr>
+              <m:t>a</m:t>
+            </m:r>
+          </m:sub>
+        </m:sSub>
+      </m:oMath>
+      <w:r>
+        <w:rPr>
+          <w:rFonts w:ascii="Calibri" w:eastAsia="Times New Roman" w:hAnsi="Calibri" w:cs="Calibri"/>
+        </w:rPr>
+        <w:t>= 1mm</w:t>
+      </w:r>
+    </w:p>
+    <w:p>
+      <w:pPr>
+        <w:spacing w:after="0" w:line="240" w:lineRule="auto"/>
+        <w:ind w:left="360"/>
+        <w:rPr>
+          <w:rFonts w:ascii="Calibri" w:eastAsia="Times New Roman" w:hAnsi="Calibri" w:cs="Calibri"/>
+        </w:rPr>
+      </w:pPr>
+      <w:r>
+        <w:rPr>
+          <w:rFonts w:ascii="Calibri" w:eastAsia="Times New Roman" w:hAnsi="Calibri" w:cs="Calibri"/>
+        </w:rPr>
+        <w:t>Winding height = 200mm</w:t>
+      </w:r>
+    </w:p>
+    <w:p>
+      <w:pPr>
+        <w:spacing w:after="0" w:line="240" w:lineRule="auto"/>
+        <w:ind w:left="360"/>
+        <w:rPr>
+          <w:rFonts w:ascii="Calibri" w:eastAsia="Times New Roman" w:hAnsi="Calibri" w:cs="Calibri"/>
+        </w:rPr>
+      </w:pPr>
+      <w:r>
+        <w:rPr>
+          <w:rFonts w:ascii="Calibri" w:eastAsia="Times New Roman" w:hAnsi="Calibri" w:cs="Calibri"/>
+        </w:rPr>
+        <w:t xml:space="preserve">Thermal conductivity of the field coil, </w:t>
+      </w:r>
+      <m:oMath>
+        <m:sSub>
+          <m:sSubPr>
+            <m:ctrlPr>
+              <w:rPr>
+                <w:rFonts w:ascii="Cambria Math" w:eastAsia="Times New Roman" w:hAnsi="Cambria Math" w:cs="Calibri"/>
+              </w:rPr>
+            </m:ctrlPr>
+          </m:sSubPr>
+          <m:e>
+            <m:r>
+              <w:rPr>
+                <w:rFonts w:ascii="Cambria Math" w:eastAsia="Times New Roman" w:hAnsi="Cambria Math" w:cs="Calibri"/>
+              </w:rPr>
+              <m:t>σ</m:t>
+            </m:r>
+          </m:e>
+          <m:sub>
+            <m:r>
+              <w:rPr>
+                <w:rFonts w:ascii="Cambria Math" w:eastAsia="Times New Roman" w:hAnsi="Cambria Math" w:cs="Calibri"/>
+              </w:rPr>
+              <m:t>f</m:t>
+            </m:r>
+          </m:sub>
+        </m:sSub>
+        <m:r>
+          <m:rPr>
+            <m:sty m:val="p"/>
+          </m:rPr>
+          <w:rPr>
+            <w:rFonts w:ascii="Cambria Math" w:eastAsia="Times New Roman" w:hAnsi="Cambria Math" w:cs="Calibri"/>
+          </w:rPr>
+          <m:t> </m:t>
+        </m:r>
+      </m:oMath>
+      <w:r>
+        <w:rPr>
+          <w:rFonts w:ascii="Calibri" w:eastAsia="Times New Roman" w:hAnsi="Calibri" w:cs="Calibri"/>
+        </w:rPr>
+        <w:t>= 0.166W/m-</w:t>
+      </w:r>
+      <m:oMath>
+        <m:sSup>
+          <m:sSupPr>
+            <m:ctrlPr>
+              <w:rPr>
+                <w:rFonts w:ascii="Cambria Math" w:eastAsia="Times New Roman" w:hAnsi="Cambria Math" w:cs="Calibri"/>
+              </w:rPr>
+            </m:ctrlPr>
+          </m:sSupPr>
+          <m:e>
+            <m:r>
+              <m:rPr>
+                <m:sty m:val="p"/>
+              </m:rPr>
+              <w:rPr>
+                <w:rFonts w:ascii="Cambria Math" w:eastAsia="Times New Roman" w:hAnsi="Cambria Math" w:cs="Calibri"/>
+              </w:rPr>
+              <m:t>C</m:t>
+            </m:r>
+          </m:e>
+          <m:sup>
+            <m:r>
+              <m:rPr>
+                <m:sty m:val="p"/>
+              </m:rPr>
+              <w:rPr>
+                <w:rFonts w:ascii="Cambria Math" w:eastAsia="Times New Roman" w:hAnsi="Cambria Math" w:cs="Calibri"/>
+              </w:rPr>
+              <m:t>°</m:t>
+            </m:r>
+          </m:sup>
+        </m:sSup>
+      </m:oMath>
+    </w:p>
+    <w:p>
+      <w:pPr>
+        <w:spacing w:after="0" w:line="240" w:lineRule="auto"/>
+        <w:ind w:left="360"/>
+        <w:rPr>
+          <w:rFonts w:ascii="Calibri" w:eastAsia="Times New Roman" w:hAnsi="Calibri" w:cs="Calibri"/>
+        </w:rPr>
+      </w:pPr>
+      <w:r>
+        <w:rPr>
+          <w:rFonts w:ascii="Calibri" w:eastAsia="Times New Roman" w:hAnsi="Calibri" w:cs="Calibri"/>
+        </w:rPr>
+        <w:t xml:space="preserve">Thermal conductivity of the air, </w:t>
+      </w:r>
+      <m:oMath>
+        <m:sSub>
+          <m:sSubPr>
+            <m:ctrlPr>
+              <w:rPr>
+                <w:rFonts w:ascii="Cambria Math" w:eastAsia="Times New Roman" w:hAnsi="Cambria Math" w:cs="Calibri"/>
+              </w:rPr>
+            </m:ctrlPr>
+          </m:sSubPr>
+          <m:e>
+            <m:r>
+              <w:rPr>
+                <w:rFonts w:ascii="Cambria Math" w:eastAsia="Times New Roman" w:hAnsi="Cambria Math" w:cs="Calibri"/>
+              </w:rPr>
+              <m:t>σ</m:t>
+            </m:r>
+          </m:e>
+          <m:sub>
+            <m:r>
+              <w:rPr>
+                <w:rFonts w:ascii="Cambria Math" w:eastAsia="Times New Roman" w:hAnsi="Cambria Math" w:cs="Calibri"/>
+              </w:rPr>
+              <m:t>a</m:t>
+            </m:r>
+          </m:sub>
+        </m:sSub>
+        <m:r>
+          <m:rPr>
+            <m:sty m:val="p"/>
+          </m:rPr>
+          <w:rPr>
+            <w:rFonts w:ascii="Cambria Math" w:eastAsia="Times New Roman" w:hAnsi="Cambria Math" w:cs="Calibri"/>
+          </w:rPr>
+          <m:t> </m:t>
+        </m:r>
+      </m:oMath>
+      <w:r>
+        <w:rPr>
+          <w:rFonts w:ascii="Calibri" w:eastAsia="Times New Roman" w:hAnsi="Calibri" w:cs="Calibri"/>
+        </w:rPr>
+        <w:t>=0.05W/m-</w:t>
+      </w:r>
+      <m:oMath>
+        <m:sSup>
+          <m:sSupPr>
+            <m:ctrlPr>
+              <w:rPr>
+                <w:rFonts w:ascii="Cambria Math" w:eastAsia="Times New Roman" w:hAnsi="Cambria Math" w:cs="Calibri"/>
+              </w:rPr>
+            </m:ctrlPr>
+          </m:sSupPr>
+          <m:e>
+            <m:r>
+              <m:rPr>
+                <m:sty m:val="p"/>
+              </m:rPr>
+              <w:rPr>
+                <w:rFonts w:ascii="Cambria Math" w:eastAsia="Times New Roman" w:hAnsi="Cambria Math" w:cs="Calibri"/>
+              </w:rPr>
+              <m:t>C</m:t>
+            </m:r>
+          </m:e>
+          <m:sup>
+            <m:r>
+              <m:rPr>
+                <m:sty m:val="p"/>
+              </m:rPr>
+              <w:rPr>
+                <w:rFonts w:ascii="Cambria Math" w:eastAsia="Times New Roman" w:hAnsi="Cambria Math" w:cs="Calibri"/>
+              </w:rPr>
+              <m:t>°</m:t>
+            </m:r>
+          </m:sup>
+        </m:sSup>
+      </m:oMath>
+    </w:p>
+    <w:p>
+      <w:pPr>
+        <w:spacing w:after="0" w:line="240" w:lineRule="auto"/>
+        <w:ind w:left="360"/>
+        <w:rPr>
+          <w:rFonts w:ascii="Calibri" w:eastAsia="Times New Roman" w:hAnsi="Calibri" w:cs="Calibri"/>
+        </w:rPr>
+      </w:pPr>
+      <w:r>
+        <w:rPr>
+          <w:rFonts w:ascii="Calibri" w:eastAsia="Times New Roman" w:hAnsi="Calibri" w:cs="Calibri"/>
+        </w:rPr>
+        <w:t xml:space="preserve">Temperature rise, </w:t>
+      </w:r>
+      <m:oMath>
+        <m:sSub>
+          <m:sSubPr>
+            <m:ctrlPr>
+              <w:rPr>
+                <w:rFonts w:ascii="Cambria Math" w:eastAsia="Times New Roman" w:hAnsi="Cambria Math" w:cs="Calibri"/>
+              </w:rPr>
+            </m:ctrlPr>
+          </m:sSubPr>
+          <m:e>
+            <m:r>
+              <w:rPr>
+                <w:rFonts w:ascii="Cambria Math" w:eastAsia="Times New Roman" w:hAnsi="Cambria Math" w:cs="Calibri"/>
+              </w:rPr>
+              <m:t>θ</m:t>
+            </m:r>
+          </m:e>
+          <m:sub>
+            <m:r>
+              <m:rPr>
+                <m:sty m:val="p"/>
+              </m:rPr>
+              <w:rPr>
+                <w:rFonts w:ascii="Cambria Math" w:eastAsia="Times New Roman" w:hAnsi="Cambria Math" w:cs="Calibri"/>
+              </w:rPr>
+              <m:t>1</m:t>
+            </m:r>
+          </m:sub>
+        </m:sSub>
+        <m:r>
+          <m:rPr>
+            <m:sty m:val="p"/>
+          </m:rPr>
+          <w:rPr>
+            <w:rFonts w:ascii="Cambria Math" w:eastAsia="Times New Roman" w:hAnsi="Cambria Math" w:cs="Calibri"/>
+          </w:rPr>
+          <m:t>-</m:t>
+        </m:r>
+        <m:sSub>
+          <m:sSubPr>
+            <m:ctrlPr>
+              <w:rPr>
+                <w:rFonts w:ascii="Cambria Math" w:eastAsia="Times New Roman" w:hAnsi="Cambria Math" w:cs="Calibri"/>
+              </w:rPr>
+            </m:ctrlPr>
+          </m:sSubPr>
+          <m:e>
+            <m:r>
+              <w:rPr>
+                <w:rFonts w:ascii="Cambria Math" w:eastAsia="Times New Roman" w:hAnsi="Cambria Math" w:cs="Calibri"/>
+              </w:rPr>
+              <m:t>θ</m:t>
+            </m:r>
+          </m:e>
+          <m:sub>
+            <m:r>
+              <m:rPr>
+                <m:sty m:val="p"/>
+              </m:rPr>
+              <w:rPr>
+                <w:rFonts w:ascii="Cambria Math" w:eastAsia="Times New Roman" w:hAnsi="Cambria Math" w:cs="Calibri"/>
+              </w:rPr>
+              <m:t>2</m:t>
+            </m:r>
+          </m:sub>
+        </m:sSub>
+      </m:oMath>
+      <w:r>
+        <w:rPr>
+          <w:rFonts w:ascii="Calibri" w:eastAsia="Times New Roman" w:hAnsi="Calibri" w:cs="Calibri"/>
+        </w:rPr>
+        <w:t xml:space="preserve"> = 40</w:t>
+      </w:r>
+      <m:oMath>
+        <m:r>
+          <m:rPr>
+            <m:sty m:val="p"/>
+          </m:rPr>
+          <w:rPr>
+            <w:rFonts w:ascii="Cambria Math" w:eastAsia="Times New Roman" w:hAnsi="Cambria Math" w:cs="Calibri"/>
+          </w:rPr>
+          <m:t>°</m:t>
+        </m:r>
+        <m:r>
+          <w:rPr>
+            <w:rFonts w:ascii="Cambria Math" w:eastAsia="Times New Roman" w:hAnsi="Cambria Math" w:cs="Calibri"/>
+          </w:rPr>
+          <m:t>C</m:t>
+        </m:r>
+      </m:oMath>
+    </w:p>
+    <w:p>
+      <w:pPr>
+        <w:spacing w:after="0" w:line="240" w:lineRule="auto"/>
+        <w:ind w:left="360"/>
+        <w:rPr>
+          <w:rFonts w:ascii="Calibri" w:eastAsia="Times New Roman" w:hAnsi="Calibri" w:cs="Calibri"/>
+        </w:rPr>
+      </w:pPr>
+      <w:r>
+        <w:rPr>
+          <w:rFonts w:ascii="Calibri" w:eastAsia="Times New Roman" w:hAnsi="Calibri" w:cs="Calibri"/>
+        </w:rPr>
+        <w:t xml:space="preserve">Heat conducted across the field coil, </w:t>
+      </w:r>
+      <m:oMath>
+        <m:sSub>
+          <m:sSubPr>
+            <m:ctrlPr>
+              <w:rPr>
+                <w:rFonts w:ascii="Cambria Math" w:eastAsia="Times New Roman" w:hAnsi="Cambria Math" w:cs="Calibri"/>
+              </w:rPr>
+            </m:ctrlPr>
+          </m:sSubPr>
+          <m:e>
+            <m:r>
+              <w:rPr>
+                <w:rFonts w:ascii="Cambria Math" w:eastAsia="Times New Roman" w:hAnsi="Cambria Math" w:cs="Calibri"/>
+              </w:rPr>
+              <m:t>Q</m:t>
+            </m:r>
+          </m:e>
+          <m:sub>
+            <m:r>
+              <w:rPr>
+                <w:rFonts w:ascii="Cambria Math" w:eastAsia="Times New Roman" w:hAnsi="Cambria Math" w:cs="Calibri"/>
+              </w:rPr>
+              <m:t>con</m:t>
+            </m:r>
+          </m:sub>
+        </m:sSub>
+      </m:oMath>
+      <w:r>
+        <w:rPr>
+          <w:rFonts w:ascii="Calibri" w:eastAsia="Times New Roman" w:hAnsi="Calibri" w:cs="Calibri"/>
+        </w:rPr>
+        <w:t xml:space="preserve"> = (</w:t>
+      </w:r>
+      <m:oMath>
+        <m:sSub>
+          <m:sSubPr>
+            <m:ctrlPr>
+              <w:rPr>
+                <w:rFonts w:ascii="Cambria Math" w:eastAsia="Times New Roman" w:hAnsi="Cambria Math" w:cs="Calibri"/>
+              </w:rPr>
+            </m:ctrlPr>
+          </m:sSubPr>
+          <m:e>
+            <m:r>
+              <w:rPr>
+                <w:rFonts w:ascii="Cambria Math" w:eastAsia="Times New Roman" w:hAnsi="Cambria Math" w:cs="Calibri"/>
+              </w:rPr>
+              <m:t>θ</m:t>
+            </m:r>
+          </m:e>
+          <m:sub>
+            <m:r>
+              <m:rPr>
+                <m:sty m:val="p"/>
+              </m:rPr>
+              <w:rPr>
+                <w:rFonts w:ascii="Cambria Math" w:eastAsia="Times New Roman" w:hAnsi="Cambria Math" w:cs="Calibri"/>
+              </w:rPr>
+              <m:t>1</m:t>
+            </m:r>
+          </m:sub>
+        </m:sSub>
+        <m:r>
+          <m:rPr>
+            <m:sty m:val="p"/>
+          </m:rPr>
+          <w:rPr>
+            <w:rFonts w:ascii="Cambria Math" w:eastAsia="Times New Roman" w:hAnsi="Cambria Math" w:cs="Calibri"/>
+          </w:rPr>
+          <m:t>-</m:t>
+        </m:r>
+        <m:sSub>
+          <m:sSubPr>
+            <m:ctrlPr>
+              <w:rPr>
+                <w:rFonts w:ascii="Cambria Math" w:eastAsia="Times New Roman" w:hAnsi="Cambria Math" w:cs="Calibri"/>
+              </w:rPr>
+            </m:ctrlPr>
+          </m:sSubPr>
+          <m:e>
+            <m:r>
+              <w:rPr>
+                <w:rFonts w:ascii="Cambria Math" w:eastAsia="Times New Roman" w:hAnsi="Cambria Math" w:cs="Calibri"/>
+              </w:rPr>
+              <m:t>θ</m:t>
+            </m:r>
+          </m:e>
+          <m:sub>
+            <m:r>
+              <m:rPr>
+                <m:sty m:val="p"/>
+              </m:rPr>
+              <w:rPr>
+                <w:rFonts w:ascii="Cambria Math" w:eastAsia="Times New Roman" w:hAnsi="Cambria Math" w:cs="Calibri"/>
+              </w:rPr>
+              <m:t>2</m:t>
+            </m:r>
+          </m:sub>
+        </m:sSub>
+        <m:r>
+          <m:rPr>
+            <m:sty m:val="p"/>
+          </m:rPr>
+          <w:rPr>
+            <w:rFonts w:ascii="Cambria Math" w:eastAsia="Times New Roman" w:hAnsi="Cambria Math" w:cs="Calibri"/>
+          </w:rPr>
+          <m:t>)/</m:t>
+        </m:r>
+        <m:sSub>
+          <m:sSubPr>
+            <m:ctrlPr>
+              <w:rPr>
+                <w:rFonts w:ascii="Cambria Math" w:eastAsia="Times New Roman" w:hAnsi="Cambria Math" w:cs="Calibri"/>
+              </w:rPr>
+            </m:ctrlPr>
+          </m:sSubPr>
+          <m:e>
+            <m:r>
+              <w:rPr>
+                <w:rFonts w:ascii="Cambria Math" w:eastAsia="Times New Roman" w:hAnsi="Cambria Math" w:cs="Calibri"/>
+              </w:rPr>
+              <m:t>R</m:t>
+            </m:r>
+          </m:e>
+          <m:sub>
+            <m:r>
+              <w:rPr>
+                <w:rFonts w:ascii="Cambria Math" w:eastAsia="Times New Roman" w:hAnsi="Cambria Math" w:cs="Calibri"/>
+              </w:rPr>
+              <m:t>θ</m:t>
+            </m:r>
+          </m:sub>
+        </m:sSub>
+      </m:oMath>
+    </w:p>
+    <w:p>
+      <w:pPr>
+        <w:spacing w:after="0" w:line="240" w:lineRule="auto"/>
+        <w:ind w:left="360"/>
+        <w:rPr>
+          <w:rFonts w:ascii="Calibri" w:eastAsia="Times New Roman" w:hAnsi="Calibri" w:cs="Calibri"/>
+        </w:rPr>
+      </w:pPr>
+      <w:r>
+        <w:rPr>
+          <w:rFonts w:ascii="Calibri" w:eastAsia="Times New Roman" w:hAnsi="Calibri" w:cs="Calibri"/>
+        </w:rPr>
+        <w:t xml:space="preserve">Thermal resistance, </w:t>
+      </w:r>
+      <m:oMath>
+        <m:sSub>
+          <m:sSubPr>
+            <m:ctrlPr>
+              <w:rPr>
+                <w:rFonts w:ascii="Cambria Math" w:eastAsia="Times New Roman" w:hAnsi="Cambria Math" w:cs="Calibri"/>
+              </w:rPr>
+            </m:ctrlPr>
+          </m:sSubPr>
+          <m:e>
+            <m:r>
+              <w:rPr>
+                <w:rFonts w:ascii="Cambria Math" w:eastAsia="Times New Roman" w:hAnsi="Cambria Math" w:cs="Calibri"/>
+              </w:rPr>
+              <m:t>R</m:t>
+            </m:r>
+          </m:e>
+          <m:sub>
+            <m:r>
+              <w:rPr>
+                <w:rFonts w:ascii="Cambria Math" w:eastAsia="Times New Roman" w:hAnsi="Cambria Math" w:cs="Calibri"/>
+              </w:rPr>
+              <m:t>θ</m:t>
+            </m:r>
+          </m:sub>
+        </m:sSub>
+      </m:oMath>
+      <w:r>
+        <w:rPr>
+          <w:rFonts w:ascii="Calibri" w:eastAsia="Times New Roman" w:hAnsi="Calibri" w:cs="Calibri"/>
+        </w:rPr>
+        <w:t xml:space="preserve"> = </w:t>
+      </w:r>
+      <m:oMath>
+        <m:sSub>
+          <m:sSubPr>
+            <m:ctrlPr>
+              <w:rPr>
+                <w:rFonts w:ascii="Cambria Math" w:eastAsia="Times New Roman" w:hAnsi="Cambria Math" w:cs="Calibri"/>
+              </w:rPr>
+            </m:ctrlPr>
+          </m:sSubPr>
+          <m:e>
+            <m:r>
+              <w:rPr>
+                <w:rFonts w:ascii="Cambria Math" w:eastAsia="Times New Roman" w:hAnsi="Cambria Math" w:cs="Calibri"/>
+              </w:rPr>
+              <m:t>R</m:t>
+            </m:r>
+          </m:e>
+          <m:sub>
+            <m:r>
+              <w:rPr>
+                <w:rFonts w:ascii="Cambria Math" w:eastAsia="Times New Roman" w:hAnsi="Cambria Math" w:cs="Calibri"/>
+              </w:rPr>
+              <m:t>f</m:t>
+            </m:r>
+          </m:sub>
+        </m:sSub>
+      </m:oMath>
+      <w:r>
+        <w:rPr>
+          <w:rFonts w:ascii="Calibri" w:eastAsia="Times New Roman" w:hAnsi="Calibri" w:cs="Calibri"/>
+        </w:rPr>
+        <w:t>+</w:t>
+      </w:r>
+      <m:oMath>
+        <m:sSub>
+          <m:sSubPr>
+            <m:ctrlPr>
+              <w:rPr>
+                <w:rFonts w:ascii="Cambria Math" w:eastAsia="Times New Roman" w:hAnsi="Cambria Math" w:cs="Calibri"/>
+              </w:rPr>
+            </m:ctrlPr>
+          </m:sSubPr>
+          <m:e>
+            <m:r>
+              <w:rPr>
+                <w:rFonts w:ascii="Cambria Math" w:eastAsia="Times New Roman" w:hAnsi="Cambria Math" w:cs="Calibri"/>
+              </w:rPr>
+              <m:t>R</m:t>
+            </m:r>
+          </m:e>
+          <m:sub>
+            <m:r>
+              <w:rPr>
+                <w:rFonts w:ascii="Cambria Math" w:eastAsia="Times New Roman" w:hAnsi="Cambria Math" w:cs="Calibri"/>
+              </w:rPr>
+              <m:t>a</m:t>
+            </m:r>
+          </m:sub>
+        </m:sSub>
+      </m:oMath>
+      <w:r>
+        <w:rPr>
+          <w:rFonts w:ascii="Calibri" w:eastAsia="Times New Roman" w:hAnsi="Calibri" w:cs="Calibri"/>
+        </w:rPr>
+        <w:t xml:space="preserve"> (i.e., sum of thermal resistance of field coil and air coil)</w:t>
+      </w:r>
+    </w:p>
+    <w:p>
+      <w:pPr>
+        <w:spacing w:after="0" w:line="240" w:lineRule="auto"/>
+        <w:ind w:left="360"/>
+        <w:rPr>
+          <w:rFonts w:ascii="Calibri" w:eastAsia="Times New Roman" w:hAnsi="Calibri" w:cs="Calibri"/>
+        </w:rPr>
+      </w:pPr>
+      <m:oMath>
+        <m:sSub>
+          <m:sSubPr>
+            <m:ctrlPr>
+              <w:rPr>
+                <w:rFonts w:ascii="Cambria Math" w:eastAsia="Times New Roman" w:hAnsi="Cambria Math" w:cs="Calibri"/>
+              </w:rPr>
+            </m:ctrlPr>
+          </m:sSubPr>
+          <m:e>
+            <m:r>
+              <w:rPr>
+                <w:rFonts w:ascii="Cambria Math" w:eastAsia="Times New Roman" w:hAnsi="Cambria Math" w:cs="Calibri"/>
+              </w:rPr>
+              <m:t>R</m:t>
+            </m:r>
+          </m:e>
+          <m:sub>
+            <m:r>
+              <w:rPr>
+                <w:rFonts w:ascii="Cambria Math" w:eastAsia="Times New Roman" w:hAnsi="Cambria Math" w:cs="Calibri"/>
+              </w:rPr>
+              <m:t>f</m:t>
+            </m:r>
+          </m:sub>
+        </m:sSub>
+      </m:oMath>
+      <w:r>
+        <w:rPr>
+          <w:rFonts w:ascii="Calibri" w:eastAsia="Times New Roman" w:hAnsi="Calibri" w:cs="Calibri"/>
+        </w:rPr>
+        <w:t xml:space="preserve"> = </w:t>
+      </w:r>
+      <m:oMath>
+        <m:sSub>
+          <m:sSubPr>
+            <m:ctrlPr>
+              <w:rPr>
+                <w:rFonts w:ascii="Cambria Math" w:eastAsia="Times New Roman" w:hAnsi="Cambria Math" w:cs="Calibri"/>
+              </w:rPr>
+            </m:ctrlPr>
+          </m:sSubPr>
+          <m:e>
+            <m:r>
+              <m:rPr>
+                <m:sty m:val="p"/>
+              </m:rPr>
+              <w:rPr>
+                <w:rFonts w:ascii="Cambria Math" w:eastAsia="Times New Roman" w:hAnsi="Cambria Math" w:cs="Calibri"/>
+              </w:rPr>
+              <m:t>t</m:t>
+            </m:r>
+          </m:e>
+          <m:sub>
+            <m:r>
+              <m:rPr>
+                <m:sty m:val="p"/>
+              </m:rPr>
+              <w:rPr>
+                <w:rFonts w:ascii="Cambria Math" w:eastAsia="Times New Roman" w:hAnsi="Cambria Math" w:cs="Calibri"/>
+              </w:rPr>
+              <m:t>f</m:t>
+            </m:r>
+          </m:sub>
+        </m:sSub>
+        <m:r>
+          <m:rPr>
+            <m:sty m:val="p"/>
+          </m:rPr>
+          <w:rPr>
+            <w:rFonts w:ascii="Cambria Math" w:eastAsia="Times New Roman" w:hAnsi="Cambria Math" w:cs="Calibri"/>
+          </w:rPr>
+          <m:t>/(</m:t>
+        </m:r>
+        <m:sSub>
+          <m:sSubPr>
+            <m:ctrlPr>
+              <w:rPr>
+                <w:rFonts w:ascii="Cambria Math" w:eastAsia="Times New Roman" w:hAnsi="Cambria Math" w:cs="Calibri"/>
+              </w:rPr>
+            </m:ctrlPr>
+          </m:sSubPr>
+          <m:e>
+            <m:r>
+              <m:rPr>
+                <m:sty m:val="p"/>
+              </m:rPr>
+              <w:rPr>
+                <w:rFonts w:ascii="Cambria Math" w:eastAsia="Times New Roman" w:hAnsi="Cambria Math" w:cs="Calibri"/>
+              </w:rPr>
+              <m:t>S</m:t>
+            </m:r>
+          </m:e>
+          <m:sub>
+            <m:r>
+              <m:rPr>
+                <m:sty m:val="p"/>
+              </m:rPr>
+              <w:rPr>
+                <w:rFonts w:ascii="Cambria Math" w:eastAsia="Times New Roman" w:hAnsi="Cambria Math" w:cs="Calibri"/>
+              </w:rPr>
+              <m:t>f</m:t>
+            </m:r>
+          </m:sub>
+        </m:sSub>
+        <m:r>
+          <m:rPr>
+            <m:sty m:val="p"/>
+          </m:rPr>
+          <w:rPr>
+            <w:rFonts w:ascii="Cambria Math" w:eastAsia="Times New Roman" w:hAnsi="Cambria Math" w:cs="Calibri"/>
+          </w:rPr>
+          <m:t>*</m:t>
+        </m:r>
+        <m:sSub>
+          <m:sSubPr>
+            <m:ctrlPr>
+              <w:rPr>
+                <w:rFonts w:ascii="Cambria Math" w:eastAsia="Times New Roman" w:hAnsi="Cambria Math" w:cs="Calibri"/>
+              </w:rPr>
+            </m:ctrlPr>
+          </m:sSubPr>
+          <m:e>
+            <m:r>
+              <w:rPr>
+                <w:rFonts w:ascii="Cambria Math" w:eastAsia="Times New Roman" w:hAnsi="Cambria Math" w:cs="Calibri"/>
+              </w:rPr>
+              <m:t>σ</m:t>
+            </m:r>
+          </m:e>
+          <m:sub>
+            <m:r>
+              <w:rPr>
+                <w:rFonts w:ascii="Cambria Math" w:eastAsia="Times New Roman" w:hAnsi="Cambria Math" w:cs="Calibri"/>
+              </w:rPr>
+              <m:t>f</m:t>
+            </m:r>
+          </m:sub>
+        </m:sSub>
+        <m:r>
+          <m:rPr>
+            <m:sty m:val="p"/>
+          </m:rPr>
+          <w:rPr>
+            <w:rFonts w:ascii="Cambria Math" w:eastAsia="Times New Roman" w:hAnsi="Cambria Math" w:cs="Calibri"/>
+          </w:rPr>
+          <m:t>)</m:t>
+        </m:r>
+      </m:oMath>
+      <w:r>
+        <w:rPr>
+          <w:rFonts w:ascii="Calibri" w:eastAsia="Times New Roman" w:hAnsi="Calibri" w:cs="Calibri"/>
+        </w:rPr>
+        <w:t xml:space="preserve"> </w:t>
+      </w:r>
+    </w:p>
+    <w:p>
+      <w:pPr>
+        <w:spacing w:after="0" w:line="240" w:lineRule="auto"/>
+        <w:ind w:left="360"/>
+        <w:rPr>
+          <w:rFonts w:ascii="Calibri" w:eastAsia="Times New Roman" w:hAnsi="Calibri" w:cs="Calibri"/>
+        </w:rPr>
+      </w:pPr>
+      <m:oMath>
+        <m:sSub>
+          <m:sSubPr>
+            <m:ctrlPr>
+              <w:rPr>
+                <w:rFonts w:ascii="Cambria Math" w:eastAsia="Times New Roman" w:hAnsi="Cambria Math" w:cs="Calibri"/>
+              </w:rPr>
+            </m:ctrlPr>
+          </m:sSubPr>
+          <m:e>
+            <m:r>
+              <w:rPr>
+                <w:rFonts w:ascii="Cambria Math" w:eastAsia="Times New Roman" w:hAnsi="Cambria Math" w:cs="Calibri"/>
+              </w:rPr>
+              <m:t>R</m:t>
+            </m:r>
+          </m:e>
+          <m:sub>
+            <m:r>
+              <w:rPr>
+                <w:rFonts w:ascii="Cambria Math" w:eastAsia="Times New Roman" w:hAnsi="Cambria Math" w:cs="Calibri"/>
+              </w:rPr>
+              <m:t>a</m:t>
+            </m:r>
+          </m:sub>
+        </m:sSub>
+      </m:oMath>
+      <w:r>
+        <w:rPr>
+          <w:rFonts w:ascii="Calibri" w:eastAsia="Times New Roman" w:hAnsi="Calibri" w:cs="Calibri"/>
+        </w:rPr>
+        <w:t xml:space="preserve"> = </w:t>
+      </w:r>
+      <m:oMath>
+        <m:f>
+          <m:fPr>
+            <m:ctrlPr>
+              <w:rPr>
+                <w:rFonts w:ascii="Cambria Math" w:eastAsia="Times New Roman" w:hAnsi="Cambria Math" w:cs="Calibri"/>
+              </w:rPr>
+            </m:ctrlPr>
+          </m:fPr>
+          <m:num>
+            <m:sSub>
+              <m:sSubPr>
+                <m:ctrlPr>
+                  <w:rPr>
+                    <w:rFonts w:ascii="Cambria Math" w:eastAsia="Times New Roman" w:hAnsi="Cambria Math" w:cs="Calibri"/>
+                  </w:rPr>
+                </m:ctrlPr>
+              </m:sSubPr>
+              <m:e>
+                <m:r>
+                  <m:rPr>
+                    <m:sty m:val="p"/>
+                  </m:rPr>
+                  <w:rPr>
+                    <w:rFonts w:ascii="Cambria Math" w:eastAsia="Times New Roman" w:hAnsi="Cambria Math" w:cs="Calibri"/>
+                  </w:rPr>
+                  <m:t>t</m:t>
+                </m:r>
+              </m:e>
+              <m:sub>
+                <m:r>
+                  <m:rPr>
+                    <m:sty m:val="p"/>
+                  </m:rPr>
+                  <w:rPr>
+                    <w:rFonts w:ascii="Cambria Math" w:eastAsia="Times New Roman" w:hAnsi="Cambria Math" w:cs="Calibri"/>
+                  </w:rPr>
+                  <m:t>a</m:t>
+                </m:r>
+              </m:sub>
+            </m:sSub>
+          </m:num>
+          <m:den>
+            <m:sSub>
+              <m:sSubPr>
+                <m:ctrlPr>
+                  <w:rPr>
+                    <w:rFonts w:ascii="Cambria Math" w:eastAsia="Times New Roman" w:hAnsi="Cambria Math" w:cs="Calibri"/>
+                  </w:rPr>
+                </m:ctrlPr>
+              </m:sSubPr>
+              <m:e>
+                <m:r>
+                  <m:rPr>
+                    <m:sty m:val="p"/>
+                  </m:rPr>
+                  <w:rPr>
+                    <w:rFonts w:ascii="Cambria Math" w:eastAsia="Times New Roman" w:hAnsi="Cambria Math" w:cs="Calibri"/>
+                  </w:rPr>
+                  <m:t>S</m:t>
+                </m:r>
+              </m:e>
+              <m:sub>
+                <m:r>
+                  <m:rPr>
+                    <m:sty m:val="p"/>
+                  </m:rPr>
+                  <w:rPr>
+                    <w:rFonts w:ascii="Cambria Math" w:eastAsia="Times New Roman" w:hAnsi="Cambria Math" w:cs="Calibri"/>
+                  </w:rPr>
+                  <m:t>a</m:t>
+                </m:r>
+              </m:sub>
+            </m:sSub>
+            <m:r>
+              <m:rPr>
+                <m:sty m:val="p"/>
+              </m:rPr>
+              <w:rPr>
+                <w:rFonts w:ascii="Cambria Math" w:eastAsia="Times New Roman" w:hAnsi="Cambria Math" w:cs="Calibri"/>
+              </w:rPr>
+              <m:t>*</m:t>
+            </m:r>
+            <m:sSub>
+              <m:sSubPr>
+                <m:ctrlPr>
+                  <w:rPr>
+                    <w:rFonts w:ascii="Cambria Math" w:eastAsia="Times New Roman" w:hAnsi="Cambria Math" w:cs="Calibri"/>
+                  </w:rPr>
+                </m:ctrlPr>
+              </m:sSubPr>
+              <m:e>
+                <m:r>
+                  <w:rPr>
+                    <w:rFonts w:ascii="Cambria Math" w:eastAsia="Times New Roman" w:hAnsi="Cambria Math" w:cs="Calibri"/>
+                  </w:rPr>
+                  <m:t>σ</m:t>
+                </m:r>
+              </m:e>
+              <m:sub>
+                <m:r>
+                  <w:rPr>
+                    <w:rFonts w:ascii="Cambria Math" w:eastAsia="Times New Roman" w:hAnsi="Cambria Math" w:cs="Calibri"/>
+                  </w:rPr>
+                  <m:t>a</m:t>
+                </m:r>
+              </m:sub>
+            </m:sSub>
+          </m:den>
+        </m:f>
+      </m:oMath>
+    </w:p>
+    <w:p>
+      <w:pPr>
+        <w:spacing w:after="0" w:line="240" w:lineRule="auto"/>
+        <w:ind w:left="360"/>
+        <w:rPr>
+          <w:rFonts w:ascii="Cambria Math" w:eastAsia="Times New Roman" w:hAnsi="Cambria Math" w:cs="Calibri"/>
+        </w:rPr>
+      </w:pPr>
+      <w:r>
+        <w:rPr>
+          <w:rFonts w:ascii="Cambria Math" w:eastAsia="Times New Roman" w:hAnsi="Cambria Math" w:cs="Calibri"/>
+        </w:rPr>
+        <w:t> </w:t>
+      </w:r>
+    </w:p>
+    <w:p>
+      <w:pPr>
+        <w:spacing w:after="0" w:line="240" w:lineRule="auto"/>
+        <w:ind w:left="360"/>
+        <w:rPr>
+          <w:rFonts w:ascii="Calibri" w:eastAsia="Times New Roman" w:hAnsi="Calibri" w:cs="Calibri"/>
+        </w:rPr>
+      </w:pPr>
+      <m:oMath>
+        <m:sSub>
+          <m:sSubPr>
+            <m:ctrlPr>
+              <w:rPr>
+                <w:rFonts w:ascii="Cambria Math" w:eastAsia="Times New Roman" w:hAnsi="Cambria Math" w:cs="Calibri"/>
+              </w:rPr>
+            </m:ctrlPr>
+          </m:sSubPr>
+          <m:e>
+            <m:r>
+              <m:rPr>
+                <m:sty m:val="p"/>
+              </m:rPr>
+              <w:rPr>
+                <w:rFonts w:ascii="Cambria Math" w:eastAsia="Times New Roman" w:hAnsi="Cambria Math" w:cs="Calibri"/>
+              </w:rPr>
+              <m:t>S</m:t>
+            </m:r>
+          </m:e>
+          <m:sub>
+            <m:r>
+              <m:rPr>
+                <m:sty m:val="p"/>
+              </m:rPr>
+              <w:rPr>
+                <w:rFonts w:ascii="Cambria Math" w:eastAsia="Times New Roman" w:hAnsi="Cambria Math" w:cs="Calibri"/>
+              </w:rPr>
+              <m:t>f</m:t>
+            </m:r>
+          </m:sub>
+        </m:sSub>
+        <m:r>
+          <m:rPr>
+            <m:sty m:val="p"/>
+          </m:rPr>
+          <w:rPr>
+            <w:rFonts w:ascii="Cambria Math" w:eastAsia="Times New Roman" w:hAnsi="Cambria Math" w:cs="Calibri"/>
+          </w:rPr>
+          <m:t>= </m:t>
+        </m:r>
+        <m:sSub>
+          <m:sSubPr>
+            <m:ctrlPr>
+              <w:rPr>
+                <w:rFonts w:ascii="Cambria Math" w:eastAsia="Times New Roman" w:hAnsi="Cambria Math" w:cs="Calibri"/>
+              </w:rPr>
+            </m:ctrlPr>
+          </m:sSubPr>
+          <m:e>
+            <m:r>
+              <m:rPr>
+                <m:sty m:val="p"/>
+              </m:rPr>
+              <w:rPr>
+                <w:rFonts w:ascii="Cambria Math" w:eastAsia="Times New Roman" w:hAnsi="Cambria Math" w:cs="Calibri"/>
+              </w:rPr>
+              <m:t>S</m:t>
+            </m:r>
+          </m:e>
+          <m:sub>
+            <m:r>
+              <m:rPr>
+                <m:sty m:val="p"/>
+              </m:rPr>
+              <w:rPr>
+                <w:rFonts w:ascii="Cambria Math" w:eastAsia="Times New Roman" w:hAnsi="Cambria Math" w:cs="Calibri"/>
+              </w:rPr>
+              <m:t>a</m:t>
+            </m:r>
+          </m:sub>
+        </m:sSub>
+        <m:sSub>
+          <m:sSubPr>
+            <m:ctrlPr>
+              <w:rPr>
+                <w:rFonts w:ascii="Cambria Math" w:eastAsia="Times New Roman" w:hAnsi="Cambria Math" w:cs="Calibri"/>
+              </w:rPr>
+            </m:ctrlPr>
+          </m:sSubPr>
+          <m:e>
+            <m:r>
+              <m:rPr>
+                <m:sty m:val="p"/>
+              </m:rPr>
+              <w:rPr>
+                <w:rFonts w:ascii="Cambria Math" w:eastAsia="Times New Roman" w:hAnsi="Cambria Math" w:cs="Calibri"/>
+              </w:rPr>
+              <m:t>S</m:t>
+            </m:r>
+          </m:e>
+          <m:sub>
+            <m:r>
+              <m:rPr>
+                <m:sty m:val="p"/>
+              </m:rPr>
+              <w:rPr>
+                <w:rFonts w:ascii="Cambria Math" w:eastAsia="Times New Roman" w:hAnsi="Cambria Math" w:cs="Calibri"/>
+              </w:rPr>
+              <m:t>f</m:t>
+            </m:r>
+          </m:sub>
+        </m:sSub>
+        <m:r>
+          <m:rPr>
+            <m:sty m:val="p"/>
+          </m:rPr>
+          <w:rPr>
+            <w:rFonts w:ascii="Cambria Math" w:eastAsia="Times New Roman" w:hAnsi="Cambria Math" w:cs="Calibri"/>
+          </w:rPr>
+          <m:t>=2*</m:t>
+        </m:r>
+        <m:d>
+          <m:dPr>
+            <m:ctrlPr>
+              <w:rPr>
+                <w:rFonts w:ascii="Cambria Math" w:eastAsia="Times New Roman" w:hAnsi="Cambria Math" w:cs="Calibri"/>
+              </w:rPr>
+            </m:ctrlPr>
+          </m:dPr>
+          <m:e>
+            <m:r>
+              <m:rPr>
+                <m:sty m:val="p"/>
+              </m:rPr>
+              <w:rPr>
+                <w:rFonts w:ascii="Cambria Math" w:eastAsia="Times New Roman" w:hAnsi="Cambria Math" w:cs="Calibri"/>
+              </w:rPr>
+              <m:t>150+250</m:t>
+            </m:r>
+          </m:e>
+        </m:d>
+        <m:r>
+          <m:rPr>
+            <m:sty m:val="p"/>
+          </m:rPr>
+          <w:rPr>
+            <w:rFonts w:ascii="Cambria Math" w:eastAsia="Times New Roman" w:hAnsi="Cambria Math" w:cs="Calibri"/>
+          </w:rPr>
+          <m:t>*</m:t>
+        </m:r>
+        <m:sSup>
+          <m:sSupPr>
+            <m:ctrlPr>
+              <w:rPr>
+                <w:rFonts w:ascii="Cambria Math" w:eastAsia="Times New Roman" w:hAnsi="Cambria Math" w:cs="Calibri"/>
+              </w:rPr>
+            </m:ctrlPr>
+          </m:sSupPr>
+          <m:e>
+            <m:r>
+              <m:rPr>
+                <m:sty m:val="p"/>
+              </m:rPr>
+              <w:rPr>
+                <w:rFonts w:ascii="Cambria Math" w:eastAsia="Times New Roman" w:hAnsi="Cambria Math" w:cs="Calibri"/>
+              </w:rPr>
+              <m:t>10</m:t>
+            </m:r>
+          </m:e>
+          <m:sup>
+            <m:r>
+              <m:rPr>
+                <m:sty m:val="p"/>
+              </m:rPr>
+              <w:rPr>
+                <w:rFonts w:ascii="Cambria Math" w:eastAsia="Times New Roman" w:hAnsi="Cambria Math" w:cs="Calibri"/>
+              </w:rPr>
+              <m:t>-3</m:t>
+            </m:r>
+          </m:sup>
+        </m:sSup>
+        <m:r>
+          <m:rPr>
+            <m:sty m:val="p"/>
+          </m:rPr>
+          <w:rPr>
+            <w:rFonts w:ascii="Cambria Math" w:eastAsia="Times New Roman" w:hAnsi="Cambria Math" w:cs="Calibri"/>
+          </w:rPr>
+          <m:t>*0.2</m:t>
+        </m:r>
+      </m:oMath>
+      <w:r>
+        <w:rPr>
+          <w:rFonts w:ascii="Calibri" w:eastAsia="Times New Roman" w:hAnsi="Calibri" w:cs="Calibri"/>
+        </w:rPr>
+        <w:t xml:space="preserve"> = </w:t>
+      </w:r>
+      <m:oMath>
+        <m:sSup>
+          <m:sSupPr>
+            <m:ctrlPr>
+              <w:rPr>
+                <w:rFonts w:ascii="Cambria Math" w:eastAsia="Times New Roman" w:hAnsi="Cambria Math" w:cs="Calibri"/>
+              </w:rPr>
+            </m:ctrlPr>
+          </m:sSupPr>
+          <m:e>
+            <m:r>
+              <m:rPr>
+                <m:sty m:val="p"/>
+              </m:rPr>
+              <w:rPr>
+                <w:rFonts w:ascii="Cambria Math" w:eastAsia="Times New Roman" w:hAnsi="Cambria Math" w:cs="Calibri"/>
+              </w:rPr>
+              <m:t>0.16</m:t>
+            </m:r>
+            <m:r>
+              <w:rPr>
+                <w:rFonts w:ascii="Cambria Math" w:eastAsia="Times New Roman" w:hAnsi="Cambria Math" w:cs="Calibri"/>
+              </w:rPr>
+              <m:t>m</m:t>
+            </m:r>
+          </m:e>
+          <m:sup>
+            <m:r>
+              <m:rPr>
+                <m:sty m:val="p"/>
+              </m:rPr>
+              <w:rPr>
+                <w:rFonts w:ascii="Cambria Math" w:eastAsia="Times New Roman" w:hAnsi="Cambria Math" w:cs="Calibri"/>
+              </w:rPr>
+              <m:t>2</m:t>
+            </m:r>
+          </m:sup>
+        </m:sSup>
+      </m:oMath>
+    </w:p>
+    <w:p>
+      <w:pPr>
+        <w:spacing w:after="0" w:line="240" w:lineRule="auto"/>
+        <w:ind w:left="360"/>
+        <w:rPr>
+          <w:rFonts w:ascii="Calibri" w:eastAsia="Times New Roman" w:hAnsi="Calibri" w:cs="Calibri"/>
+        </w:rPr>
+      </w:pPr>
+      <w:r>
+        <w:rPr>
+          <w:rFonts w:ascii="Cambria Math" w:eastAsia="Times New Roman" w:hAnsi="Cambria Math" w:cs="Calibri"/>
+        </w:rPr>
+        <w:br/>
+      </w:r>
+      <m:oMath>
+        <m:sSub>
+          <m:sSubPr>
+            <m:ctrlPr>
+              <w:rPr>
+                <w:rFonts w:ascii="Cambria Math" w:eastAsia="Times New Roman" w:hAnsi="Cambria Math" w:cs="Calibri"/>
+              </w:rPr>
+            </m:ctrlPr>
+          </m:sSubPr>
+          <m:e>
+            <m:r>
+              <w:rPr>
+                <w:rFonts w:ascii="Cambria Math" w:eastAsia="Times New Roman" w:hAnsi="Cambria Math" w:cs="Calibri"/>
+              </w:rPr>
+              <m:t>R</m:t>
+            </m:r>
+          </m:e>
+          <m:sub>
+            <m:r>
+              <w:rPr>
+                <w:rFonts w:ascii="Cambria Math" w:eastAsia="Times New Roman" w:hAnsi="Cambria Math" w:cs="Calibri"/>
+              </w:rPr>
+              <m:t>f</m:t>
+            </m:r>
+          </m:sub>
+        </m:sSub>
+      </m:oMath>
+      <w:r>
+        <w:rPr>
+          <w:rFonts w:ascii="Calibri" w:eastAsia="Times New Roman" w:hAnsi="Calibri" w:cs="Calibri"/>
+        </w:rPr>
+        <w:t xml:space="preserve"> = (2.5*</w:t>
+      </w:r>
+      <m:oMath>
+        <m:sSup>
+          <m:sSupPr>
+            <m:ctrlPr>
+              <w:rPr>
+                <w:rFonts w:ascii="Cambria Math" w:eastAsia="Times New Roman" w:hAnsi="Cambria Math" w:cs="Calibri"/>
+              </w:rPr>
+            </m:ctrlPr>
+          </m:sSupPr>
+          <m:e>
+            <m:r>
+              <m:rPr>
+                <m:sty m:val="p"/>
+              </m:rPr>
+              <w:rPr>
+                <w:rFonts w:ascii="Cambria Math" w:eastAsia="Times New Roman" w:hAnsi="Cambria Math" w:cs="Calibri"/>
+              </w:rPr>
+              <m:t>10</m:t>
+            </m:r>
+          </m:e>
+          <m:sup>
+            <m:r>
+              <m:rPr>
+                <m:sty m:val="p"/>
+              </m:rPr>
+              <w:rPr>
+                <w:rFonts w:ascii="Cambria Math" w:eastAsia="Times New Roman" w:hAnsi="Cambria Math" w:cs="Calibri"/>
+              </w:rPr>
+              <m:t>-3</m:t>
+            </m:r>
+          </m:sup>
+        </m:sSup>
+        <m:r>
+          <m:rPr>
+            <m:sty m:val="p"/>
+          </m:rPr>
+          <w:rPr>
+            <w:rFonts w:ascii="Cambria Math" w:eastAsia="Times New Roman" w:hAnsi="Cambria Math" w:cs="Calibri"/>
+          </w:rPr>
+          <m:t>)</m:t>
+        </m:r>
+      </m:oMath>
+      <w:r>
+        <w:rPr>
+          <w:rFonts w:ascii="Calibri" w:eastAsia="Times New Roman" w:hAnsi="Calibri" w:cs="Calibri"/>
+        </w:rPr>
+        <w:t>/ (0.166*0.16)</w:t>
+      </w:r>
+    </w:p>
+    <w:p>
+      <w:pPr>
+        <w:spacing w:after="0" w:line="240" w:lineRule="auto"/>
+        <w:ind w:left="360"/>
+        <w:rPr>
+          <w:rFonts w:ascii="Calibri" w:eastAsia="Times New Roman" w:hAnsi="Calibri" w:cs="Calibri"/>
+        </w:rPr>
+      </w:pPr>
+      <m:oMath>
+        <m:sSub>
+          <m:sSubPr>
+            <m:ctrlPr>
+              <w:rPr>
+                <w:rFonts w:ascii="Cambria Math" w:eastAsia="Times New Roman" w:hAnsi="Cambria Math" w:cs="Calibri"/>
+              </w:rPr>
+            </m:ctrlPr>
+          </m:sSubPr>
+          <m:e>
+            <m:r>
+              <w:rPr>
+                <w:rFonts w:ascii="Cambria Math" w:eastAsia="Times New Roman" w:hAnsi="Cambria Math" w:cs="Calibri"/>
+              </w:rPr>
+              <m:t>R</m:t>
+            </m:r>
+          </m:e>
+          <m:sub>
+            <m:r>
+              <w:rPr>
+                <w:rFonts w:ascii="Cambria Math" w:eastAsia="Times New Roman" w:hAnsi="Cambria Math" w:cs="Calibri"/>
+              </w:rPr>
+              <m:t>f</m:t>
+            </m:r>
+          </m:sub>
+        </m:sSub>
+      </m:oMath>
+      <w:r>
+        <w:rPr>
+          <w:rFonts w:ascii="Calibri" w:eastAsia="Times New Roman" w:hAnsi="Calibri" w:cs="Calibri"/>
+        </w:rPr>
+        <w:t xml:space="preserve"> = 0.094</w:t>
+      </w:r>
+      <m:oMath>
+        <m:r>
+          <m:rPr>
+            <m:sty m:val="p"/>
+          </m:rPr>
+          <w:rPr>
+            <w:rFonts w:ascii="Cambria Math" w:eastAsia="Times New Roman" w:hAnsi="Cambria Math" w:cs="Calibri"/>
+          </w:rPr>
+          <m:t>Ω</m:t>
+        </m:r>
+      </m:oMath>
+    </w:p>
+    <w:p>
+      <w:pPr>
+        <w:spacing w:after="0" w:line="240" w:lineRule="auto"/>
+        <w:ind w:left="360"/>
+        <w:rPr>
+          <w:rFonts w:ascii="Calibri" w:eastAsia="Times New Roman" w:hAnsi="Calibri" w:cs="Calibri"/>
+        </w:rPr>
+      </w:pPr>
+      <w:r>
+        <w:rPr>
+          <w:rFonts w:ascii="Cambria Math" w:eastAsia="Times New Roman" w:hAnsi="Cambria Math" w:cs="Calibri"/>
+        </w:rPr>
+        <w:br/>
+      </w:r>
+      <m:oMath>
+        <m:sSub>
+          <m:sSubPr>
+            <m:ctrlPr>
+              <w:rPr>
+                <w:rFonts w:ascii="Cambria Math" w:eastAsia="Times New Roman" w:hAnsi="Cambria Math" w:cs="Calibri"/>
+              </w:rPr>
+            </m:ctrlPr>
+          </m:sSubPr>
+          <m:e>
+            <m:r>
+              <w:rPr>
+                <w:rFonts w:ascii="Cambria Math" w:eastAsia="Times New Roman" w:hAnsi="Cambria Math" w:cs="Calibri"/>
+              </w:rPr>
+              <m:t>R</m:t>
+            </m:r>
+          </m:e>
+          <m:sub>
+            <m:r>
+              <w:rPr>
+                <w:rFonts w:ascii="Cambria Math" w:eastAsia="Times New Roman" w:hAnsi="Cambria Math" w:cs="Calibri"/>
+              </w:rPr>
+              <m:t>a</m:t>
+            </m:r>
+          </m:sub>
+        </m:sSub>
+      </m:oMath>
+      <w:r>
+        <w:rPr>
+          <w:rFonts w:ascii="Calibri" w:eastAsia="Times New Roman" w:hAnsi="Calibri" w:cs="Calibri"/>
+        </w:rPr>
+        <w:t xml:space="preserve"> = (1*</w:t>
+      </w:r>
+      <m:oMath>
+        <m:sSup>
+          <m:sSupPr>
+            <m:ctrlPr>
+              <w:rPr>
+                <w:rFonts w:ascii="Cambria Math" w:eastAsia="Times New Roman" w:hAnsi="Cambria Math" w:cs="Calibri"/>
+              </w:rPr>
+            </m:ctrlPr>
+          </m:sSupPr>
+          <m:e>
+            <m:r>
+              <m:rPr>
+                <m:sty m:val="p"/>
+              </m:rPr>
+              <w:rPr>
+                <w:rFonts w:ascii="Cambria Math" w:eastAsia="Times New Roman" w:hAnsi="Cambria Math" w:cs="Calibri"/>
+              </w:rPr>
+              <m:t>10</m:t>
+            </m:r>
+          </m:e>
+          <m:sup>
+            <m:r>
+              <m:rPr>
+                <m:sty m:val="p"/>
+              </m:rPr>
+              <w:rPr>
+                <w:rFonts w:ascii="Cambria Math" w:eastAsia="Times New Roman" w:hAnsi="Cambria Math" w:cs="Calibri"/>
+              </w:rPr>
+              <m:t>-3</m:t>
+            </m:r>
+          </m:sup>
+        </m:sSup>
+        <m:r>
+          <m:rPr>
+            <m:sty m:val="p"/>
+          </m:rPr>
+          <w:rPr>
+            <w:rFonts w:ascii="Cambria Math" w:eastAsia="Times New Roman" w:hAnsi="Cambria Math" w:cs="Calibri"/>
+          </w:rPr>
+          <m:t>)</m:t>
+        </m:r>
+      </m:oMath>
+      <w:r>
+        <w:rPr>
+          <w:rFonts w:ascii="Calibri" w:eastAsia="Times New Roman" w:hAnsi="Calibri" w:cs="Calibri"/>
+        </w:rPr>
+        <w:t>/ (0.05*0.16)</w:t>
+      </w:r>
+    </w:p>
+    <w:p>
+      <w:pPr>
+        <w:spacing w:after="0" w:line="240" w:lineRule="auto"/>
+        <w:ind w:left="360"/>
+        <w:rPr>
+          <w:rFonts w:ascii="Calibri" w:eastAsia="Times New Roman" w:hAnsi="Calibri" w:cs="Calibri"/>
+        </w:rPr>
+      </w:pPr>
+      <m:oMath>
+        <m:sSub>
+          <m:sSubPr>
+            <m:ctrlPr>
+              <w:rPr>
+                <w:rFonts w:ascii="Cambria Math" w:eastAsia="Times New Roman" w:hAnsi="Cambria Math" w:cs="Calibri"/>
+              </w:rPr>
+            </m:ctrlPr>
+          </m:sSubPr>
+          <m:e>
+            <m:r>
+              <w:rPr>
+                <w:rFonts w:ascii="Cambria Math" w:eastAsia="Times New Roman" w:hAnsi="Cambria Math" w:cs="Calibri"/>
+              </w:rPr>
+              <m:t>R</m:t>
+            </m:r>
+          </m:e>
+          <m:sub>
+            <m:r>
+              <w:rPr>
+                <w:rFonts w:ascii="Cambria Math" w:eastAsia="Times New Roman" w:hAnsi="Cambria Math" w:cs="Calibri"/>
+              </w:rPr>
+              <m:t>a</m:t>
+            </m:r>
+          </m:sub>
+        </m:sSub>
+      </m:oMath>
+      <w:r>
+        <w:rPr>
+          <w:rFonts w:ascii="Calibri" w:eastAsia="Times New Roman" w:hAnsi="Calibri" w:cs="Calibri"/>
+        </w:rPr>
+        <w:t xml:space="preserve"> = 0.125</w:t>
+      </w:r>
+      <m:oMath>
+        <m:r>
+          <m:rPr>
+            <m:sty m:val="p"/>
+          </m:rPr>
+          <w:rPr>
+            <w:rFonts w:ascii="Cambria Math" w:eastAsia="Times New Roman" w:hAnsi="Cambria Math" w:cs="Calibri"/>
+          </w:rPr>
+          <m:t>Ω</m:t>
+        </m:r>
+      </m:oMath>
+    </w:p>
+    <w:p>
+      <w:pPr>
+        <w:spacing w:after="0" w:line="240" w:lineRule="auto"/>
+        <w:ind w:left="360"/>
+        <w:rPr>
+          <w:rFonts w:ascii="Cambria Math" w:eastAsia="Times New Roman" w:hAnsi="Cambria Math" w:cs="Calibri"/>
+        </w:rPr>
+      </w:pPr>
+      <w:r>
+        <w:rPr>
+          <w:rFonts w:ascii="Cambria Math" w:eastAsia="Times New Roman" w:hAnsi="Cambria Math" w:cs="Calibri"/>
+        </w:rPr>
+        <w:t> </w:t>
+      </w:r>
+    </w:p>
+    <w:p>
+      <w:pPr>
+        <w:spacing w:after="0" w:line="240" w:lineRule="auto"/>
+        <w:ind w:left="360"/>
+        <w:rPr>
+          <w:rFonts w:ascii="Cambria Math" w:eastAsia="Times New Roman" w:hAnsi="Cambria Math" w:cs="Calibri"/>
+        </w:rPr>
+      </w:pPr>
+      <m:oMath>
+        <m:sSub>
+          <m:sSubPr>
+            <m:ctrlPr>
+              <w:rPr>
+                <w:rFonts w:ascii="Cambria Math" w:eastAsia="Times New Roman" w:hAnsi="Cambria Math" w:cs="Calibri"/>
+              </w:rPr>
+            </m:ctrlPr>
+          </m:sSubPr>
+          <m:e>
+            <m:r>
+              <w:rPr>
+                <w:rFonts w:ascii="Cambria Math" w:eastAsia="Times New Roman" w:hAnsi="Cambria Math" w:cs="Calibri"/>
+              </w:rPr>
+              <m:t>R</m:t>
+            </m:r>
+          </m:e>
+          <m:sub>
+            <m:r>
+              <w:rPr>
+                <w:rFonts w:ascii="Cambria Math" w:eastAsia="Times New Roman" w:hAnsi="Cambria Math" w:cs="Calibri"/>
+              </w:rPr>
+              <m:t>θ</m:t>
+            </m:r>
+          </m:sub>
+        </m:sSub>
+      </m:oMath>
+      <w:r>
+        <w:rPr>
+          <w:rFonts w:ascii="Cambria Math" w:eastAsia="Times New Roman" w:hAnsi="Cambria Math" w:cs="Calibri"/>
+        </w:rPr>
+        <w:t xml:space="preserve">  </w:t>
+      </w:r>
+      <w:bookmarkStart w:id="0" w:name="_GoBack"/>
+      <w:bookmarkEnd w:id="0"/>
+      <w:r>
+        <w:rPr>
+          <w:rFonts w:ascii="Cambria Math" w:eastAsia="Times New Roman" w:hAnsi="Cambria Math" w:cs="Calibri"/>
+        </w:rPr>
+        <w:t xml:space="preserve">= 0.094 + 0.125 = 0.219 </w:t>
+      </w:r>
+    </w:p>
+    <w:p>
+      <w:pPr>
+        <w:spacing w:after="0" w:line="240" w:lineRule="auto"/>
+        <w:ind w:left="360"/>
+        <w:rPr>
+          <w:rFonts w:ascii="Cambria Math" w:eastAsia="Times New Roman" w:hAnsi="Cambria Math" w:cs="Calibri"/>
+        </w:rPr>
+      </w:pPr>
+      <w:r>
+        <w:rPr>
+          <w:rFonts w:ascii="Cambria Math" w:eastAsia="Times New Roman" w:hAnsi="Cambria Math" w:cs="Calibri"/>
+        </w:rPr>
+        <w:t> </w:t>
+      </w:r>
+    </w:p>
+    <w:p>
+      <w:pPr>
+        <w:spacing w:after="0" w:line="240" w:lineRule="auto"/>
+        <w:ind w:left="360"/>
+        <w:rPr>
+          <w:rFonts w:ascii="Cambria Math" w:eastAsia="Times New Roman" w:hAnsi="Cambria Math" w:cs="Calibri"/>
+        </w:rPr>
+      </w:pPr>
+      <m:oMath>
+        <m:sSub>
+          <m:sSubPr>
+            <m:ctrlPr>
+              <w:rPr>
+                <w:rFonts w:ascii="Cambria Math" w:eastAsia="Times New Roman" w:hAnsi="Cambria Math" w:cs="Calibri"/>
+              </w:rPr>
+            </m:ctrlPr>
+          </m:sSubPr>
+          <m:e>
+            <m:r>
+              <w:rPr>
+                <w:rFonts w:ascii="Cambria Math" w:eastAsia="Times New Roman" w:hAnsi="Cambria Math" w:cs="Calibri"/>
+              </w:rPr>
+              <m:t>Q</m:t>
+            </m:r>
+          </m:e>
+          <m:sub>
+            <m:r>
+              <w:rPr>
+                <w:rFonts w:ascii="Cambria Math" w:eastAsia="Times New Roman" w:hAnsi="Cambria Math" w:cs="Calibri"/>
+              </w:rPr>
+              <m:t>con</m:t>
+            </m:r>
+          </m:sub>
+        </m:sSub>
+      </m:oMath>
+      <w:r>
+        <w:rPr>
+          <w:rFonts w:ascii="Cambria Math" w:eastAsia="Times New Roman" w:hAnsi="Cambria Math" w:cs="Calibri"/>
+        </w:rPr>
+        <w:t xml:space="preserve">= (40/0.219) = 182.6484 </w:t>
       </w:r>
     </w:p>
     <w:p>
@@ -3097,6 +4881,119 @@
     </w:lvl>
   </w:abstractNum>
   <w:abstractNum w:abstractNumId="1">
+    <w:nsid w:val="14066945"/>
+    <w:multiLevelType w:val="multilevel"/>
+    <w:tmpl w:val="79366A7C"/>
+    <w:lvl w:ilvl="0">
+      <w:start w:val="1"/>
+      <w:numFmt w:val="decimal"/>
+      <w:lvlText w:val="%1."/>
+      <w:lvlJc w:val="left"/>
+      <w:pPr>
+        <w:tabs>
+          <w:tab w:val="num" w:pos="720"/>
+        </w:tabs>
+        <w:ind w:left="720" w:hanging="360"/>
+      </w:pPr>
+    </w:lvl>
+    <w:lvl w:ilvl="1" w:tentative="1">
+      <w:start w:val="1"/>
+      <w:numFmt w:val="decimal"/>
+      <w:lvlText w:val="%2."/>
+      <w:lvlJc w:val="left"/>
+      <w:pPr>
+        <w:tabs>
+          <w:tab w:val="num" w:pos="1440"/>
+        </w:tabs>
+        <w:ind w:left="1440" w:hanging="360"/>
+      </w:pPr>
+    </w:lvl>
+    <w:lvl w:ilvl="2" w:tentative="1">
+      <w:start w:val="1"/>
+      <w:numFmt w:val="decimal"/>
+      <w:lvlText w:val="%3."/>
+      <w:lvlJc w:val="left"/>
+      <w:pPr>
+        <w:tabs>
+          <w:tab w:val="num" w:pos="2160"/>
+        </w:tabs>
+        <w:ind w:left="2160" w:hanging="360"/>
+      </w:pPr>
+    </w:lvl>
+    <w:lvl w:ilvl="3" w:tentative="1">
+      <w:start w:val="1"/>
+      <w:numFmt w:val="decimal"/>
+      <w:lvlText w:val="%4."/>
+      <w:lvlJc w:val="left"/>
+      <w:pPr>
+        <w:tabs>
+          <w:tab w:val="num" w:pos="2880"/>
+        </w:tabs>
+        <w:ind w:left="2880" w:hanging="360"/>
+      </w:pPr>
+    </w:lvl>
+    <w:lvl w:ilvl="4" w:tentative="1">
+      <w:start w:val="1"/>
+      <w:numFmt w:val="decimal"/>
+      <w:lvlText w:val="%5."/>
+      <w:lvlJc w:val="left"/>
+      <w:pPr>
+        <w:tabs>
+          <w:tab w:val="num" w:pos="3600"/>
+        </w:tabs>
+        <w:ind w:left="3600" w:hanging="360"/>
+      </w:pPr>
+    </w:lvl>
+    <w:lvl w:ilvl="5" w:tentative="1">
+      <w:start w:val="1"/>
+      <w:numFmt w:val="decimal"/>
+      <w:lvlText w:val="%6."/>
+      <w:lvlJc w:val="left"/>
+      <w:pPr>
+        <w:tabs>
+          <w:tab w:val="num" w:pos="4320"/>
+        </w:tabs>
+        <w:ind w:left="4320" w:hanging="360"/>
+      </w:pPr>
+    </w:lvl>
+    <w:lvl w:ilvl="6" w:tentative="1">
+      <w:start w:val="1"/>
+      <w:numFmt w:val="decimal"/>
+      <w:lvlText w:val="%7."/>
+      <w:lvlJc w:val="left"/>
+      <w:pPr>
+        <w:tabs>
+          <w:tab w:val="num" w:pos="5040"/>
+        </w:tabs>
+        <w:ind w:left="5040" w:hanging="360"/>
+      </w:pPr>
+    </w:lvl>
+    <w:lvl w:ilvl="7" w:tentative="1">
+      <w:start w:val="1"/>
+      <w:numFmt w:val="decimal"/>
+      <w:lvlText w:val="%8."/>
+      <w:lvlJc w:val="left"/>
+      <w:pPr>
+        <w:tabs>
+          <w:tab w:val="num" w:pos="5760"/>
+        </w:tabs>
+        <w:ind w:left="5760" w:hanging="360"/>
+      </w:pPr>
+    </w:lvl>
+    <w:lvl w:ilvl="8" w:tentative="1">
+      <w:start w:val="1"/>
+      <w:numFmt w:val="decimal"/>
+      <w:lvlText w:val="%9."/>
+      <w:lvlJc w:val="left"/>
+      <w:pPr>
+        <w:tabs>
+          <w:tab w:val="num" w:pos="6480"/>
+        </w:tabs>
+        <w:ind w:left="6480" w:hanging="360"/>
+      </w:pPr>
+    </w:lvl>
+  </w:abstractNum>
+  <w:abstractNum w:abstractNumId="2">
     <w:nsid w:val="160C0BEB"/>
     <w:multiLevelType w:val="multilevel"/>
     <w:tmpl w:val="DFE84A46"/>
@@ -3209,7 +5106,7 @@
       </w:pPr>
     </w:lvl>
   </w:abstractNum>
-  <w:abstractNum w:abstractNumId="2">
+  <w:abstractNum w:abstractNumId="3">
     <w:nsid w:val="28C54DEC"/>
     <w:multiLevelType w:val="hybridMultilevel"/>
     <w:tmpl w:val="548E2D1A"/>
@@ -3322,7 +5219,7 @@
       </w:rPr>
     </w:lvl>
   </w:abstractNum>
-  <w:abstractNum w:abstractNumId="3">
+  <w:abstractNum w:abstractNumId="4">
     <w:nsid w:val="32AC2113"/>
     <w:multiLevelType w:val="multilevel"/>
     <w:tmpl w:val="766228F8"/>
@@ -3438,7 +5335,7 @@
       </w:pPr>
     </w:lvl>
   </w:abstractNum>
-  <w:abstractNum w:abstractNumId="4">
+  <w:abstractNum w:abstractNumId="5">
     <w:nsid w:val="5BBE64AE"/>
     <w:multiLevelType w:val="hybridMultilevel"/>
     <w:tmpl w:val="52C60332"/>
@@ -3551,7 +5448,7 @@
       </w:rPr>
     </w:lvl>
   </w:abstractNum>
-  <w:abstractNum w:abstractNumId="5">
+  <w:abstractNum w:abstractNumId="6">
     <w:nsid w:val="66D41B20"/>
     <w:multiLevelType w:val="hybridMultilevel"/>
     <w:tmpl w:val="9D36B764"/>
@@ -3671,22 +5568,28 @@
     </w:lvlOverride>
   </w:num>
   <w:num w:numId="2">
-    <w:abstractNumId w:val="4"/>
+    <w:abstractNumId w:val="5"/>
   </w:num>
   <w:num w:numId="3">
-    <w:abstractNumId w:val="2"/>
+    <w:abstractNumId w:val="3"/>
   </w:num>
   <w:num w:numId="4">
-    <w:abstractNumId w:val="5"/>
+    <w:abstractNumId w:val="6"/>
   </w:num>
   <w:num w:numId="5">
-    <w:abstractNumId w:val="1"/>
+    <w:abstractNumId w:val="2"/>
     <w:lvlOverride w:ilvl="0">
       <w:startOverride w:val="1"/>
     </w:lvlOverride>
   </w:num>
   <w:num w:numId="6">
-    <w:abstractNumId w:val="3"/>
+    <w:abstractNumId w:val="4"/>
+  </w:num>
+  <w:num w:numId="7">
+    <w:abstractNumId w:val="1"/>
+    <w:lvlOverride w:ilvl="0">
+      <w:startOverride w:val="1"/>
+    </w:lvlOverride>
   </w:num>
 </w:numbering>
 </file>

</xml_diff>